<commit_message>
Minor change to the UI documentation
Made the width of picture uniform
</commit_message>
<xml_diff>
--- a/documentation/Timetable Generator UI Design Document.docx
+++ b/documentation/Timetable Generator UI Design Document.docx
@@ -447,7 +447,21 @@
         <w:rPr>
           <w:lang w:val="en-US"/>
         </w:rPr>
-        <w:t xml:space="preserve"> When the mouse clicks on the delete button, remove the course. If it is a year course, remove the course in both the Fall and Winter sessions.</w:t>
+        <w:t xml:space="preserve"> When the mouse clicks on the delete button, remove the course. If it is a year course, remove the course in both the </w:t>
+      </w:r>
+      <w:proofErr w:type="gramStart"/>
+      <w:r>
+        <w:rPr>
+          <w:lang w:val="en-US"/>
+        </w:rPr>
+        <w:t>Fall</w:t>
+      </w:r>
+      <w:proofErr w:type="gramEnd"/>
+      <w:r>
+        <w:rPr>
+          <w:lang w:val="en-US"/>
+        </w:rPr>
+        <w:t xml:space="preserve"> and Winter sessions.</w:t>
       </w:r>
     </w:p>
     <w:p>
@@ -756,6 +770,7 @@
           <w:lang w:val="en-US"/>
         </w:rPr>
       </w:pPr>
+      <w:bookmarkStart w:id="0" w:name="_GoBack"/>
       <w:r>
         <w:rPr>
           <w:noProof/>
@@ -763,8 +778,8 @@
         </w:rPr>
         <w:drawing>
           <wp:inline distT="0" distB="0" distL="0" distR="0" wp14:anchorId="40E183D8" wp14:editId="5C6BFD91">
-            <wp:extent cx="5943600" cy="3206115"/>
-            <wp:effectExtent l="0" t="0" r="0" b="0"/>
+            <wp:extent cx="5040000" cy="2718692"/>
+            <wp:effectExtent l="0" t="0" r="8255" b="5715"/>
             <wp:docPr id="11" name="Picture 11"/>
             <wp:cNvGraphicFramePr>
               <a:graphicFrameLocks xmlns:a="http://schemas.openxmlformats.org/drawingml/2006/main" noChangeAspect="1"/>
@@ -785,7 +800,7 @@
                   <pic:spPr>
                     <a:xfrm>
                       <a:off x="0" y="0"/>
-                      <a:ext cx="5943600" cy="3206115"/>
+                      <a:ext cx="5040000" cy="2718692"/>
                     </a:xfrm>
                     <a:prstGeom prst="rect">
                       <a:avLst/>
@@ -797,6 +812,7 @@
           </wp:inline>
         </w:drawing>
       </w:r>
+      <w:bookmarkEnd w:id="0"/>
     </w:p>
     <w:p>
       <w:pPr>
@@ -815,8 +831,6 @@
         </w:rPr>
         <w:t>Hiding the side navigation bar:</w:t>
       </w:r>
-      <w:bookmarkStart w:id="0" w:name="_GoBack"/>
-      <w:bookmarkEnd w:id="0"/>
     </w:p>
     <w:p>
       <w:pPr>

</xml_diff>